<commit_message>
CS1101 Unit 2 Discussion Submission
</commit_message>
<xml_diff>
--- a/BSc Computer Science (40x Subjects R80000) 0%/1st Year (10x Subjects R20000) 25%/1st Term/CS1101 Programming Fundamentals/Week 2/Discussion Assignment/Submission for Discussion Forum Unit 2.docx
+++ b/BSc Computer Science (40x Subjects R80000) 0%/1st Year (10x Subjects R20000) 25%/1st Term/CS1101 Programming Fundamentals/Week 2/Discussion Assignment/Submission for Discussion Forum Unit 2.docx
@@ -3,40 +3,775 @@
 <w:document xmlns:wpc="http://schemas.microsoft.com/office/word/2010/wordprocessingCanvas" xmlns:mc="http://schemas.openxmlformats.org/markup-compatibility/2006" xmlns:o="urn:schemas-microsoft-com:office:office" xmlns:r="http://schemas.openxmlformats.org/officeDocument/2006/relationships" xmlns:m="http://schemas.openxmlformats.org/officeDocument/2006/math" xmlns:v="urn:schemas-microsoft-com:vml" xmlns:wp14="http://schemas.microsoft.com/office/word/2010/wordprocessingDrawing" xmlns:wp="http://schemas.openxmlformats.org/drawingml/2006/wordprocessingDrawing" xmlns:w10="urn:schemas-microsoft-com:office:word" xmlns:w="http://schemas.openxmlformats.org/wordprocessingml/2006/main" xmlns:w14="http://schemas.microsoft.com/office/word/2010/wordml" xmlns:wpg="http://schemas.microsoft.com/office/word/2010/wordprocessingGroup" xmlns:wpi="http://schemas.microsoft.com/office/word/2010/wordprocessingInk" xmlns:wne="http://schemas.microsoft.com/office/word/2006/wordml" xmlns:wps="http://schemas.microsoft.com/office/word/2010/wordprocessingShape" mc:Ignorable="w14 wp14">
   <w:body>
     <w:p>
-      <w:r>
-        <w:t>Example 1: Define a function that takes an argument. Call the function. Identify what code is the argument and what code is the parameter.</w:t>
-      </w:r>
-    </w:p>
-    <w:p/>
-    <w:p>
-      <w:r>
-        <w:t xml:space="preserve">Example 2: Call your function from Example 1 three times with different kinds of arguments: a value, a variable, and an expression. Identify which kind of argument is which. </w:t>
-      </w:r>
-    </w:p>
-    <w:p/>
-    <w:p>
-      <w:r>
-        <w:t>Example 3: Create a function with a local variable. Show what happens when you try to use that variable outside the function. Explain the results.</w:t>
-      </w:r>
-    </w:p>
-    <w:p/>
-    <w:p>
-      <w:r>
-        <w:t>Example 4: Create a function that takes an argument. Give the function parameter a unique name. Show what happens when you try to use that parameter name outside the function. Explain the results.</w:t>
-      </w:r>
-    </w:p>
-    <w:p/>
-    <w:p>
-      <w:r>
-        <w:t>Example 5: Show what happens when a variable defined outside a function has the same name as a local variable inside a function. Explain what happens to the value of each variable as the program runs.</w:t>
+      <w:pPr>
+        <w:spacing w:line="480" w:lineRule="auto"/>
+        <w:rPr>
+          <w:rFonts w:ascii="Times New Roman" w:hAnsi="Times New Roman" w:cs="Times New Roman"/>
+          <w:sz w:val="24"/>
+          <w:szCs w:val="24"/>
+        </w:rPr>
+      </w:pPr>
+      <w:r>
+        <w:rPr>
+          <w:rFonts w:ascii="Times New Roman" w:hAnsi="Times New Roman" w:cs="Times New Roman"/>
+          <w:sz w:val="24"/>
+          <w:szCs w:val="24"/>
+        </w:rPr>
+        <w:t xml:space="preserve">Example 1: </w:t>
+      </w:r>
+      <w:r>
+        <w:rPr>
+          <w:rFonts w:ascii="Times New Roman" w:hAnsi="Times New Roman" w:cs="Times New Roman"/>
+          <w:sz w:val="24"/>
+          <w:szCs w:val="24"/>
+        </w:rPr>
+        <w:t xml:space="preserve">In the screenshot below, I have defined a function called </w:t>
+      </w:r>
+      <w:proofErr w:type="spellStart"/>
+      <w:r>
+        <w:rPr>
+          <w:rFonts w:ascii="Times New Roman" w:hAnsi="Times New Roman" w:cs="Times New Roman"/>
+          <w:sz w:val="24"/>
+          <w:szCs w:val="24"/>
+        </w:rPr>
+        <w:t>add_sign</w:t>
+      </w:r>
+      <w:proofErr w:type="spellEnd"/>
+      <w:r>
+        <w:rPr>
+          <w:rFonts w:ascii="Times New Roman" w:hAnsi="Times New Roman" w:cs="Times New Roman"/>
+          <w:sz w:val="24"/>
+          <w:szCs w:val="24"/>
+        </w:rPr>
+        <w:t xml:space="preserve"> that adds a dollar sign to the end of the input</w:t>
+      </w:r>
+      <w:r>
+        <w:rPr>
+          <w:rFonts w:ascii="Times New Roman" w:hAnsi="Times New Roman" w:cs="Times New Roman"/>
+          <w:sz w:val="24"/>
+          <w:szCs w:val="24"/>
+        </w:rPr>
+        <w:t xml:space="preserve"> given</w:t>
+      </w:r>
+      <w:r>
+        <w:rPr>
+          <w:rFonts w:ascii="Times New Roman" w:hAnsi="Times New Roman" w:cs="Times New Roman"/>
+          <w:sz w:val="24"/>
+          <w:szCs w:val="24"/>
+        </w:rPr>
+        <w:t xml:space="preserve">. This function takes an argument called </w:t>
+      </w:r>
+      <w:proofErr w:type="spellStart"/>
+      <w:r>
+        <w:rPr>
+          <w:rFonts w:ascii="Times New Roman" w:hAnsi="Times New Roman" w:cs="Times New Roman"/>
+          <w:sz w:val="24"/>
+          <w:szCs w:val="24"/>
+        </w:rPr>
+        <w:t>to_print</w:t>
+      </w:r>
+      <w:proofErr w:type="spellEnd"/>
+      <w:r>
+        <w:rPr>
+          <w:rFonts w:ascii="Times New Roman" w:hAnsi="Times New Roman" w:cs="Times New Roman"/>
+          <w:sz w:val="24"/>
+          <w:szCs w:val="24"/>
+        </w:rPr>
+        <w:t>, which is a variable passed as a parameter when the function is called</w:t>
+      </w:r>
+      <w:r>
+        <w:rPr>
+          <w:rFonts w:ascii="Times New Roman" w:hAnsi="Times New Roman" w:cs="Times New Roman"/>
+          <w:sz w:val="24"/>
+          <w:szCs w:val="24"/>
+        </w:rPr>
+        <w:t>.</w:t>
+      </w:r>
+      <w:r>
+        <w:rPr>
+          <w:rFonts w:ascii="Times New Roman" w:hAnsi="Times New Roman" w:cs="Times New Roman"/>
+          <w:sz w:val="24"/>
+          <w:szCs w:val="24"/>
+        </w:rPr>
+        <w:t xml:space="preserve"> The argument is the variable </w:t>
+      </w:r>
+      <w:proofErr w:type="spellStart"/>
+      <w:r>
+        <w:rPr>
+          <w:rFonts w:ascii="Times New Roman" w:hAnsi="Times New Roman" w:cs="Times New Roman"/>
+          <w:sz w:val="24"/>
+          <w:szCs w:val="24"/>
+        </w:rPr>
+        <w:t>to_print</w:t>
+      </w:r>
+      <w:proofErr w:type="spellEnd"/>
+      <w:r>
+        <w:rPr>
+          <w:rFonts w:ascii="Times New Roman" w:hAnsi="Times New Roman" w:cs="Times New Roman"/>
+          <w:sz w:val="24"/>
+          <w:szCs w:val="24"/>
+        </w:rPr>
+        <w:t xml:space="preserve"> where it is defined in the function definition line “</w:t>
+      </w:r>
+      <w:proofErr w:type="spellStart"/>
+      <w:r>
+        <w:rPr>
+          <w:rFonts w:ascii="Times New Roman" w:hAnsi="Times New Roman" w:cs="Times New Roman"/>
+          <w:sz w:val="24"/>
+          <w:szCs w:val="24"/>
+        </w:rPr>
+        <w:t>def</w:t>
+      </w:r>
+      <w:proofErr w:type="spellEnd"/>
+      <w:r>
+        <w:rPr>
+          <w:rFonts w:ascii="Times New Roman" w:hAnsi="Times New Roman" w:cs="Times New Roman"/>
+          <w:sz w:val="24"/>
+          <w:szCs w:val="24"/>
+        </w:rPr>
+        <w:t xml:space="preserve"> </w:t>
+      </w:r>
+      <w:proofErr w:type="spellStart"/>
+      <w:r>
+        <w:rPr>
+          <w:rFonts w:ascii="Times New Roman" w:hAnsi="Times New Roman" w:cs="Times New Roman"/>
+          <w:sz w:val="24"/>
+          <w:szCs w:val="24"/>
+        </w:rPr>
+        <w:t>add_</w:t>
+      </w:r>
+      <w:proofErr w:type="gramStart"/>
+      <w:r>
+        <w:rPr>
+          <w:rFonts w:ascii="Times New Roman" w:hAnsi="Times New Roman" w:cs="Times New Roman"/>
+          <w:sz w:val="24"/>
+          <w:szCs w:val="24"/>
+        </w:rPr>
+        <w:t>sign</w:t>
+      </w:r>
+      <w:proofErr w:type="spellEnd"/>
+      <w:r>
+        <w:rPr>
+          <w:rFonts w:ascii="Times New Roman" w:hAnsi="Times New Roman" w:cs="Times New Roman"/>
+          <w:sz w:val="24"/>
+          <w:szCs w:val="24"/>
+        </w:rPr>
+        <w:t>(</w:t>
+      </w:r>
+      <w:proofErr w:type="spellStart"/>
+      <w:proofErr w:type="gramEnd"/>
+      <w:r>
+        <w:rPr>
+          <w:rFonts w:ascii="Times New Roman" w:hAnsi="Times New Roman" w:cs="Times New Roman"/>
+          <w:sz w:val="24"/>
+          <w:szCs w:val="24"/>
+        </w:rPr>
+        <w:t>to_print</w:t>
+      </w:r>
+      <w:proofErr w:type="spellEnd"/>
+      <w:r>
+        <w:rPr>
+          <w:rFonts w:ascii="Times New Roman" w:hAnsi="Times New Roman" w:cs="Times New Roman"/>
+          <w:sz w:val="24"/>
+          <w:szCs w:val="24"/>
+        </w:rPr>
+        <w:t xml:space="preserve">)”. The parameter is the variable </w:t>
+      </w:r>
+      <w:proofErr w:type="spellStart"/>
+      <w:r>
+        <w:rPr>
+          <w:rFonts w:ascii="Times New Roman" w:hAnsi="Times New Roman" w:cs="Times New Roman"/>
+          <w:sz w:val="24"/>
+          <w:szCs w:val="24"/>
+        </w:rPr>
+        <w:t>to_print</w:t>
+      </w:r>
+      <w:proofErr w:type="spellEnd"/>
+      <w:r>
+        <w:rPr>
+          <w:rFonts w:ascii="Times New Roman" w:hAnsi="Times New Roman" w:cs="Times New Roman"/>
+          <w:sz w:val="24"/>
+          <w:szCs w:val="24"/>
+        </w:rPr>
+        <w:t xml:space="preserve"> where it is assigned in the function call line “</w:t>
+      </w:r>
+      <w:proofErr w:type="spellStart"/>
+      <w:r>
+        <w:rPr>
+          <w:rFonts w:ascii="Times New Roman" w:hAnsi="Times New Roman" w:cs="Times New Roman"/>
+          <w:sz w:val="24"/>
+          <w:szCs w:val="24"/>
+        </w:rPr>
+        <w:t>add_sign</w:t>
+      </w:r>
+      <w:proofErr w:type="spellEnd"/>
+      <w:r>
+        <w:rPr>
+          <w:rFonts w:ascii="Times New Roman" w:hAnsi="Times New Roman" w:cs="Times New Roman"/>
+          <w:sz w:val="24"/>
+          <w:szCs w:val="24"/>
+        </w:rPr>
+        <w:t>(‘this is a test’)” where the value is assigned to the parameter and passed as input to the function for execution.</w:t>
+      </w:r>
+      <w:bookmarkStart w:id="0" w:name="_GoBack"/>
+      <w:bookmarkEnd w:id="0"/>
+      <w:r>
+        <w:rPr>
+          <w:rFonts w:ascii="Times New Roman" w:hAnsi="Times New Roman" w:cs="Times New Roman"/>
+          <w:noProof/>
+          <w:sz w:val="24"/>
+          <w:szCs w:val="24"/>
+          <w:lang w:eastAsia="en-ZA"/>
+        </w:rPr>
+        <w:t xml:space="preserve"> </w:t>
+      </w:r>
+      <w:r>
+        <w:rPr>
+          <w:rFonts w:ascii="Times New Roman" w:hAnsi="Times New Roman" w:cs="Times New Roman"/>
+          <w:noProof/>
+          <w:sz w:val="24"/>
+          <w:szCs w:val="24"/>
+          <w:lang w:eastAsia="en-ZA"/>
+        </w:rPr>
+        <w:drawing>
+          <wp:inline distT="0" distB="0" distL="0" distR="0" wp14:anchorId="61A894F0" wp14:editId="1B669D59">
+            <wp:extent cx="5829300" cy="1802765"/>
+            <wp:effectExtent l="0" t="0" r="0" b="6985"/>
+            <wp:docPr id="1" name="Picture 1"/>
+            <wp:cNvGraphicFramePr>
+              <a:graphicFrameLocks xmlns:a="http://schemas.openxmlformats.org/drawingml/2006/main" noChangeAspect="1"/>
+            </wp:cNvGraphicFramePr>
+            <a:graphic xmlns:a="http://schemas.openxmlformats.org/drawingml/2006/main">
+              <a:graphicData uri="http://schemas.openxmlformats.org/drawingml/2006/picture">
+                <pic:pic xmlns:pic="http://schemas.openxmlformats.org/drawingml/2006/picture">
+                  <pic:nvPicPr>
+                    <pic:cNvPr id="0" name=""/>
+                    <pic:cNvPicPr/>
+                  </pic:nvPicPr>
+                  <pic:blipFill>
+                    <a:blip r:embed="rId5">
+                      <a:extLst>
+                        <a:ext uri="{28A0092B-C50C-407E-A947-70E740481C1C}">
+                          <a14:useLocalDpi xmlns:a14="http://schemas.microsoft.com/office/drawing/2010/main" val="0"/>
+                        </a:ext>
+                      </a:extLst>
+                    </a:blip>
+                    <a:stretch>
+                      <a:fillRect/>
+                    </a:stretch>
+                  </pic:blipFill>
+                  <pic:spPr bwMode="auto">
+                    <a:xfrm>
+                      <a:off x="0" y="0"/>
+                      <a:ext cx="5829300" cy="1802765"/>
+                    </a:xfrm>
+                    <a:prstGeom prst="rect">
+                      <a:avLst/>
+                    </a:prstGeom>
+                    <a:ln>
+                      <a:noFill/>
+                    </a:ln>
+                    <a:extLst>
+                      <a:ext uri="{53640926-AAD7-44D8-BBD7-CCE9431645EC}">
+                        <a14:shadowObscured xmlns:a14="http://schemas.microsoft.com/office/drawing/2010/main"/>
+                      </a:ext>
+                    </a:extLst>
+                  </pic:spPr>
+                </pic:pic>
+              </a:graphicData>
+            </a:graphic>
+          </wp:inline>
+        </w:drawing>
       </w:r>
     </w:p>
     <w:p>
-      <w:r>
-        <w:t>*use outside resources where applicable</w:t>
-      </w:r>
-      <w:bookmarkStart w:id="0" w:name="_GoBack"/>
-      <w:bookmarkEnd w:id="0"/>
+      <w:pPr>
+        <w:spacing w:line="480" w:lineRule="auto"/>
+        <w:rPr>
+          <w:rFonts w:ascii="Times New Roman" w:hAnsi="Times New Roman" w:cs="Times New Roman"/>
+          <w:sz w:val="24"/>
+          <w:szCs w:val="24"/>
+        </w:rPr>
+      </w:pPr>
+      <w:r>
+        <w:rPr>
+          <w:rFonts w:ascii="Times New Roman" w:hAnsi="Times New Roman" w:cs="Times New Roman"/>
+          <w:sz w:val="24"/>
+          <w:szCs w:val="24"/>
+        </w:rPr>
+        <w:t xml:space="preserve">Example 2: </w:t>
+      </w:r>
+      <w:r>
+        <w:rPr>
+          <w:rFonts w:ascii="Times New Roman" w:hAnsi="Times New Roman" w:cs="Times New Roman"/>
+          <w:sz w:val="24"/>
+          <w:szCs w:val="24"/>
+        </w:rPr>
+        <w:t xml:space="preserve">In the screenshot below, I have called my function I created in example 1 with 3 different arguments as inputs. The first input passed (‘a’) is a value. The second input passed (b) is a variable assigned the value of ‘b’. The third input passed (‘c’ </w:t>
+      </w:r>
+      <w:proofErr w:type="gramStart"/>
+      <w:r>
+        <w:rPr>
+          <w:rFonts w:ascii="Times New Roman" w:hAnsi="Times New Roman" w:cs="Times New Roman"/>
+          <w:sz w:val="24"/>
+          <w:szCs w:val="24"/>
+        </w:rPr>
+        <w:t>+ ‘d’</w:t>
+      </w:r>
+      <w:proofErr w:type="gramEnd"/>
+      <w:r>
+        <w:rPr>
+          <w:rFonts w:ascii="Times New Roman" w:hAnsi="Times New Roman" w:cs="Times New Roman"/>
+          <w:sz w:val="24"/>
+          <w:szCs w:val="24"/>
+        </w:rPr>
+        <w:t>) is an expression resulting in the concatenation of the characters c and d.</w:t>
+      </w:r>
+      <w:r>
+        <w:rPr>
+          <w:rFonts w:ascii="Times New Roman" w:hAnsi="Times New Roman" w:cs="Times New Roman"/>
+          <w:sz w:val="24"/>
+          <w:szCs w:val="24"/>
+        </w:rPr>
+        <w:t xml:space="preserve"> </w:t>
+      </w:r>
+    </w:p>
+    <w:p>
+      <w:pPr>
+        <w:spacing w:line="480" w:lineRule="auto"/>
+        <w:rPr>
+          <w:rFonts w:ascii="Times New Roman" w:hAnsi="Times New Roman" w:cs="Times New Roman"/>
+          <w:sz w:val="24"/>
+          <w:szCs w:val="24"/>
+        </w:rPr>
+      </w:pPr>
+      <w:r>
+        <w:rPr>
+          <w:rFonts w:ascii="Times New Roman" w:hAnsi="Times New Roman" w:cs="Times New Roman"/>
+          <w:noProof/>
+          <w:sz w:val="24"/>
+          <w:szCs w:val="24"/>
+          <w:lang w:eastAsia="en-ZA"/>
+        </w:rPr>
+        <w:lastRenderedPageBreak/>
+        <w:drawing>
+          <wp:inline distT="0" distB="0" distL="0" distR="0" wp14:anchorId="4AAF10DC" wp14:editId="3926A43C">
+            <wp:extent cx="5758815" cy="2981325"/>
+            <wp:effectExtent l="0" t="0" r="0" b="9525"/>
+            <wp:docPr id="2" name="Picture 2"/>
+            <wp:cNvGraphicFramePr>
+              <a:graphicFrameLocks xmlns:a="http://schemas.openxmlformats.org/drawingml/2006/main" noChangeAspect="1"/>
+            </wp:cNvGraphicFramePr>
+            <a:graphic xmlns:a="http://schemas.openxmlformats.org/drawingml/2006/main">
+              <a:graphicData uri="http://schemas.openxmlformats.org/drawingml/2006/picture">
+                <pic:pic xmlns:pic="http://schemas.openxmlformats.org/drawingml/2006/picture">
+                  <pic:nvPicPr>
+                    <pic:cNvPr id="0" name=""/>
+                    <pic:cNvPicPr/>
+                  </pic:nvPicPr>
+                  <pic:blipFill>
+                    <a:blip r:embed="rId6">
+                      <a:extLst>
+                        <a:ext uri="{28A0092B-C50C-407E-A947-70E740481C1C}">
+                          <a14:useLocalDpi xmlns:a14="http://schemas.microsoft.com/office/drawing/2010/main" val="0"/>
+                        </a:ext>
+                      </a:extLst>
+                    </a:blip>
+                    <a:stretch>
+                      <a:fillRect/>
+                    </a:stretch>
+                  </pic:blipFill>
+                  <pic:spPr bwMode="auto">
+                    <a:xfrm>
+                      <a:off x="0" y="0"/>
+                      <a:ext cx="5758815" cy="2981325"/>
+                    </a:xfrm>
+                    <a:prstGeom prst="rect">
+                      <a:avLst/>
+                    </a:prstGeom>
+                    <a:ln>
+                      <a:noFill/>
+                    </a:ln>
+                    <a:extLst>
+                      <a:ext uri="{53640926-AAD7-44D8-BBD7-CCE9431645EC}">
+                        <a14:shadowObscured xmlns:a14="http://schemas.microsoft.com/office/drawing/2010/main"/>
+                      </a:ext>
+                    </a:extLst>
+                  </pic:spPr>
+                </pic:pic>
+              </a:graphicData>
+            </a:graphic>
+          </wp:inline>
+        </w:drawing>
+      </w:r>
+    </w:p>
+    <w:p>
+      <w:pPr>
+        <w:spacing w:line="480" w:lineRule="auto"/>
+        <w:rPr>
+          <w:rFonts w:ascii="Times New Roman" w:hAnsi="Times New Roman" w:cs="Times New Roman"/>
+          <w:noProof/>
+          <w:sz w:val="24"/>
+          <w:szCs w:val="24"/>
+          <w:lang w:eastAsia="en-ZA"/>
+        </w:rPr>
+      </w:pPr>
+      <w:r>
+        <w:rPr>
+          <w:rFonts w:ascii="Times New Roman" w:hAnsi="Times New Roman" w:cs="Times New Roman"/>
+          <w:sz w:val="24"/>
+          <w:szCs w:val="24"/>
+        </w:rPr>
+        <w:t xml:space="preserve">Example 3: </w:t>
+      </w:r>
+      <w:r>
+        <w:rPr>
+          <w:rFonts w:ascii="Times New Roman" w:hAnsi="Times New Roman" w:cs="Times New Roman"/>
+          <w:noProof/>
+          <w:sz w:val="24"/>
+          <w:szCs w:val="24"/>
+          <w:lang w:eastAsia="en-ZA"/>
+        </w:rPr>
+        <w:t>In the screenshot below, I created a function called add_sign. Inside the function, I defined a variable called sign that is assigned a value of ‘$’. When calling the function, it will print out the variable. When calling the variable in a print statement outside the function python returns a NameError stating my variable is not defined. This is because variables are local and my variable is assigned inside my function. It is created when my function is called, but destroyed when my function call is completed which is why it won’t print outside of my function, but will print with the exact same statement when called inside my function.</w:t>
+      </w:r>
+      <w:r>
+        <w:rPr>
+          <w:rFonts w:ascii="Times New Roman" w:hAnsi="Times New Roman" w:cs="Times New Roman"/>
+          <w:noProof/>
+          <w:sz w:val="24"/>
+          <w:szCs w:val="24"/>
+          <w:lang w:eastAsia="en-ZA"/>
+        </w:rPr>
+        <w:t xml:space="preserve"> </w:t>
+      </w:r>
+    </w:p>
+    <w:p>
+      <w:pPr>
+        <w:spacing w:line="480" w:lineRule="auto"/>
+        <w:rPr>
+          <w:rFonts w:ascii="Times New Roman" w:hAnsi="Times New Roman" w:cs="Times New Roman"/>
+          <w:noProof/>
+          <w:sz w:val="24"/>
+          <w:szCs w:val="24"/>
+          <w:lang w:eastAsia="en-ZA"/>
+        </w:rPr>
+      </w:pPr>
+      <w:r>
+        <w:rPr>
+          <w:rFonts w:ascii="Times New Roman" w:hAnsi="Times New Roman" w:cs="Times New Roman"/>
+          <w:noProof/>
+          <w:sz w:val="24"/>
+          <w:szCs w:val="24"/>
+          <w:lang w:eastAsia="en-ZA"/>
+        </w:rPr>
+        <w:drawing>
+          <wp:inline distT="0" distB="0" distL="0" distR="0" wp14:anchorId="1A77633F" wp14:editId="71272C5E">
+            <wp:extent cx="5297805" cy="2390775"/>
+            <wp:effectExtent l="0" t="0" r="0" b="9525"/>
+            <wp:docPr id="3" name="Picture 3"/>
+            <wp:cNvGraphicFramePr>
+              <a:graphicFrameLocks xmlns:a="http://schemas.openxmlformats.org/drawingml/2006/main" noChangeAspect="1"/>
+            </wp:cNvGraphicFramePr>
+            <a:graphic xmlns:a="http://schemas.openxmlformats.org/drawingml/2006/main">
+              <a:graphicData uri="http://schemas.openxmlformats.org/drawingml/2006/picture">
+                <pic:pic xmlns:pic="http://schemas.openxmlformats.org/drawingml/2006/picture">
+                  <pic:nvPicPr>
+                    <pic:cNvPr id="0" name=""/>
+                    <pic:cNvPicPr/>
+                  </pic:nvPicPr>
+                  <pic:blipFill>
+                    <a:blip r:embed="rId7">
+                      <a:extLst>
+                        <a:ext uri="{28A0092B-C50C-407E-A947-70E740481C1C}">
+                          <a14:useLocalDpi xmlns:a14="http://schemas.microsoft.com/office/drawing/2010/main" val="0"/>
+                        </a:ext>
+                      </a:extLst>
+                    </a:blip>
+                    <a:stretch>
+                      <a:fillRect/>
+                    </a:stretch>
+                  </pic:blipFill>
+                  <pic:spPr bwMode="auto">
+                    <a:xfrm>
+                      <a:off x="0" y="0"/>
+                      <a:ext cx="5297805" cy="2390775"/>
+                    </a:xfrm>
+                    <a:prstGeom prst="rect">
+                      <a:avLst/>
+                    </a:prstGeom>
+                    <a:ln>
+                      <a:noFill/>
+                    </a:ln>
+                    <a:extLst>
+                      <a:ext uri="{53640926-AAD7-44D8-BBD7-CCE9431645EC}">
+                        <a14:shadowObscured xmlns:a14="http://schemas.microsoft.com/office/drawing/2010/main"/>
+                      </a:ext>
+                    </a:extLst>
+                  </pic:spPr>
+                </pic:pic>
+              </a:graphicData>
+            </a:graphic>
+          </wp:inline>
+        </w:drawing>
+      </w:r>
+    </w:p>
+    <w:p>
+      <w:pPr>
+        <w:spacing w:line="480" w:lineRule="auto"/>
+        <w:rPr>
+          <w:rFonts w:ascii="Times New Roman" w:hAnsi="Times New Roman" w:cs="Times New Roman"/>
+          <w:noProof/>
+          <w:sz w:val="24"/>
+          <w:szCs w:val="24"/>
+          <w:lang w:eastAsia="en-ZA"/>
+        </w:rPr>
+      </w:pPr>
+      <w:r>
+        <w:rPr>
+          <w:rFonts w:ascii="Times New Roman" w:hAnsi="Times New Roman" w:cs="Times New Roman"/>
+          <w:sz w:val="24"/>
+          <w:szCs w:val="24"/>
+        </w:rPr>
+        <w:lastRenderedPageBreak/>
+        <w:t xml:space="preserve">Example 4: </w:t>
+      </w:r>
+      <w:r>
+        <w:rPr>
+          <w:rFonts w:ascii="Times New Roman" w:hAnsi="Times New Roman" w:cs="Times New Roman"/>
+          <w:sz w:val="24"/>
+          <w:szCs w:val="24"/>
+        </w:rPr>
+        <w:t xml:space="preserve">In the screenshot below, I have created a function called </w:t>
+      </w:r>
+      <w:proofErr w:type="spellStart"/>
+      <w:r>
+        <w:rPr>
+          <w:rFonts w:ascii="Times New Roman" w:hAnsi="Times New Roman" w:cs="Times New Roman"/>
+          <w:sz w:val="24"/>
+          <w:szCs w:val="24"/>
+        </w:rPr>
+        <w:t>add_sign</w:t>
+      </w:r>
+      <w:proofErr w:type="spellEnd"/>
+      <w:r>
+        <w:rPr>
+          <w:rFonts w:ascii="Times New Roman" w:hAnsi="Times New Roman" w:cs="Times New Roman"/>
+          <w:sz w:val="24"/>
+          <w:szCs w:val="24"/>
+        </w:rPr>
+        <w:t xml:space="preserve"> that expects an argument called sign. Oddly, I could use the same name outside the function to assign a variable by the same name a value and pass that value to the function. I think this is because variables are local, so the variable sign created and called outside the function and the variable by the same name sign created and called inside the function do not overwrite one another but simply pass a value to and from one another.</w:t>
+      </w:r>
+      <w:r>
+        <w:rPr>
+          <w:rFonts w:ascii="Times New Roman" w:hAnsi="Times New Roman" w:cs="Times New Roman"/>
+          <w:noProof/>
+          <w:sz w:val="24"/>
+          <w:szCs w:val="24"/>
+          <w:lang w:eastAsia="en-ZA"/>
+        </w:rPr>
+        <w:t xml:space="preserve"> </w:t>
+      </w:r>
+    </w:p>
+    <w:p>
+      <w:pPr>
+        <w:spacing w:line="480" w:lineRule="auto"/>
+        <w:rPr>
+          <w:rFonts w:ascii="Times New Roman" w:hAnsi="Times New Roman" w:cs="Times New Roman"/>
+          <w:sz w:val="24"/>
+          <w:szCs w:val="24"/>
+        </w:rPr>
+      </w:pPr>
+      <w:r>
+        <w:rPr>
+          <w:rFonts w:ascii="Times New Roman" w:hAnsi="Times New Roman" w:cs="Times New Roman"/>
+          <w:noProof/>
+          <w:sz w:val="24"/>
+          <w:szCs w:val="24"/>
+          <w:lang w:eastAsia="en-ZA"/>
+        </w:rPr>
+        <w:drawing>
+          <wp:inline distT="0" distB="0" distL="0" distR="0" wp14:anchorId="06DE131B" wp14:editId="108F9727">
+            <wp:extent cx="5476875" cy="1905000"/>
+            <wp:effectExtent l="0" t="0" r="9525" b="0"/>
+            <wp:docPr id="4" name="Picture 4"/>
+            <wp:cNvGraphicFramePr>
+              <a:graphicFrameLocks xmlns:a="http://schemas.openxmlformats.org/drawingml/2006/main" noChangeAspect="1"/>
+            </wp:cNvGraphicFramePr>
+            <a:graphic xmlns:a="http://schemas.openxmlformats.org/drawingml/2006/main">
+              <a:graphicData uri="http://schemas.openxmlformats.org/drawingml/2006/picture">
+                <pic:pic xmlns:pic="http://schemas.openxmlformats.org/drawingml/2006/picture">
+                  <pic:nvPicPr>
+                    <pic:cNvPr id="0" name=""/>
+                    <pic:cNvPicPr/>
+                  </pic:nvPicPr>
+                  <pic:blipFill>
+                    <a:blip r:embed="rId8">
+                      <a:extLst>
+                        <a:ext uri="{28A0092B-C50C-407E-A947-70E740481C1C}">
+                          <a14:useLocalDpi xmlns:a14="http://schemas.microsoft.com/office/drawing/2010/main" val="0"/>
+                        </a:ext>
+                      </a:extLst>
+                    </a:blip>
+                    <a:stretch>
+                      <a:fillRect/>
+                    </a:stretch>
+                  </pic:blipFill>
+                  <pic:spPr bwMode="auto">
+                    <a:xfrm>
+                      <a:off x="0" y="0"/>
+                      <a:ext cx="5476875" cy="1905000"/>
+                    </a:xfrm>
+                    <a:prstGeom prst="rect">
+                      <a:avLst/>
+                    </a:prstGeom>
+                    <a:ln>
+                      <a:noFill/>
+                    </a:ln>
+                    <a:extLst>
+                      <a:ext uri="{53640926-AAD7-44D8-BBD7-CCE9431645EC}">
+                        <a14:shadowObscured xmlns:a14="http://schemas.microsoft.com/office/drawing/2010/main"/>
+                      </a:ext>
+                    </a:extLst>
+                  </pic:spPr>
+                </pic:pic>
+              </a:graphicData>
+            </a:graphic>
+          </wp:inline>
+        </w:drawing>
+      </w:r>
+    </w:p>
+    <w:p>
+      <w:pPr>
+        <w:spacing w:line="480" w:lineRule="auto"/>
+        <w:rPr>
+          <w:rFonts w:ascii="Times New Roman" w:hAnsi="Times New Roman" w:cs="Times New Roman"/>
+          <w:sz w:val="24"/>
+          <w:szCs w:val="24"/>
+        </w:rPr>
+      </w:pPr>
+      <w:r>
+        <w:rPr>
+          <w:rFonts w:ascii="Times New Roman" w:hAnsi="Times New Roman" w:cs="Times New Roman"/>
+          <w:sz w:val="24"/>
+          <w:szCs w:val="24"/>
+        </w:rPr>
+        <w:t xml:space="preserve">Example 5: </w:t>
+      </w:r>
+      <w:r>
+        <w:rPr>
+          <w:rFonts w:ascii="Times New Roman" w:hAnsi="Times New Roman" w:cs="Times New Roman"/>
+          <w:sz w:val="24"/>
+          <w:szCs w:val="24"/>
+        </w:rPr>
+        <w:t xml:space="preserve">In the screenshot below, I have created two variables with the name n, one outside the function, and one inside the function </w:t>
+      </w:r>
+      <w:proofErr w:type="spellStart"/>
+      <w:r>
+        <w:rPr>
+          <w:rFonts w:ascii="Times New Roman" w:hAnsi="Times New Roman" w:cs="Times New Roman"/>
+          <w:sz w:val="24"/>
+          <w:szCs w:val="24"/>
+        </w:rPr>
+        <w:t>add_sign</w:t>
+      </w:r>
+      <w:proofErr w:type="spellEnd"/>
+      <w:r>
+        <w:rPr>
+          <w:rFonts w:ascii="Times New Roman" w:hAnsi="Times New Roman" w:cs="Times New Roman"/>
+          <w:sz w:val="24"/>
+          <w:szCs w:val="24"/>
+        </w:rPr>
+        <w:t>. I have assigned two different descriptive sentences to each variable n, and then printed out each variable. As in the previous example, I do not see any issue here, as each variable prints out the value assigned to it correctly, and I think this is as mentioned above because variables are local and the variables, even though they have the same name, never overwrite each other’s value.</w:t>
+      </w:r>
+    </w:p>
+    <w:p>
+      <w:pPr>
+        <w:spacing w:line="480" w:lineRule="auto"/>
+        <w:rPr>
+          <w:rFonts w:ascii="Times New Roman" w:hAnsi="Times New Roman" w:cs="Times New Roman"/>
+          <w:sz w:val="24"/>
+          <w:szCs w:val="24"/>
+        </w:rPr>
+      </w:pPr>
+      <w:r>
+        <w:rPr>
+          <w:rFonts w:ascii="Times New Roman" w:hAnsi="Times New Roman" w:cs="Times New Roman"/>
+          <w:noProof/>
+          <w:sz w:val="24"/>
+          <w:szCs w:val="24"/>
+          <w:lang w:eastAsia="en-ZA"/>
+        </w:rPr>
+        <w:lastRenderedPageBreak/>
+        <w:t xml:space="preserve"> </w:t>
+      </w:r>
+      <w:r>
+        <w:rPr>
+          <w:rFonts w:ascii="Times New Roman" w:hAnsi="Times New Roman" w:cs="Times New Roman"/>
+          <w:noProof/>
+          <w:sz w:val="24"/>
+          <w:szCs w:val="24"/>
+          <w:lang w:eastAsia="en-ZA"/>
+        </w:rPr>
+        <w:drawing>
+          <wp:inline distT="0" distB="0" distL="0" distR="0" wp14:anchorId="6FA66A50" wp14:editId="5E497346">
+            <wp:extent cx="5364368" cy="2296033"/>
+            <wp:effectExtent l="0" t="0" r="8255" b="9525"/>
+            <wp:docPr id="7" name="Picture 7"/>
+            <wp:cNvGraphicFramePr>
+              <a:graphicFrameLocks xmlns:a="http://schemas.openxmlformats.org/drawingml/2006/main" noChangeAspect="1"/>
+            </wp:cNvGraphicFramePr>
+            <a:graphic xmlns:a="http://schemas.openxmlformats.org/drawingml/2006/main">
+              <a:graphicData uri="http://schemas.openxmlformats.org/drawingml/2006/picture">
+                <pic:pic xmlns:pic="http://schemas.openxmlformats.org/drawingml/2006/picture">
+                  <pic:nvPicPr>
+                    <pic:cNvPr id="0" name=""/>
+                    <pic:cNvPicPr/>
+                  </pic:nvPicPr>
+                  <pic:blipFill>
+                    <a:blip r:embed="rId9">
+                      <a:extLst>
+                        <a:ext uri="{28A0092B-C50C-407E-A947-70E740481C1C}">
+                          <a14:useLocalDpi xmlns:a14="http://schemas.microsoft.com/office/drawing/2010/main" val="0"/>
+                        </a:ext>
+                      </a:extLst>
+                    </a:blip>
+                    <a:stretch>
+                      <a:fillRect/>
+                    </a:stretch>
+                  </pic:blipFill>
+                  <pic:spPr bwMode="auto">
+                    <a:xfrm>
+                      <a:off x="0" y="0"/>
+                      <a:ext cx="5364368" cy="2296033"/>
+                    </a:xfrm>
+                    <a:prstGeom prst="rect">
+                      <a:avLst/>
+                    </a:prstGeom>
+                    <a:ln>
+                      <a:noFill/>
+                    </a:ln>
+                    <a:extLst>
+                      <a:ext uri="{53640926-AAD7-44D8-BBD7-CCE9431645EC}">
+                        <a14:shadowObscured xmlns:a14="http://schemas.microsoft.com/office/drawing/2010/main"/>
+                      </a:ext>
+                    </a:extLst>
+                  </pic:spPr>
+                </pic:pic>
+              </a:graphicData>
+            </a:graphic>
+          </wp:inline>
+        </w:drawing>
+      </w:r>
+    </w:p>
+    <w:p>
+      <w:pPr>
+        <w:spacing w:line="480" w:lineRule="auto"/>
+        <w:rPr>
+          <w:rFonts w:ascii="Times New Roman" w:hAnsi="Times New Roman" w:cs="Times New Roman"/>
+          <w:sz w:val="24"/>
+          <w:szCs w:val="24"/>
+        </w:rPr>
+      </w:pPr>
     </w:p>
     <w:sectPr>
       <w:pgSz w:w="11906" w:h="16838"/>
@@ -235,6 +970,36 @@
     <w:semiHidden/>
     <w:unhideWhenUsed/>
   </w:style>
+  <w:style w:type="paragraph" w:styleId="BalloonText">
+    <w:name w:val="Balloon Text"/>
+    <w:basedOn w:val="Normal"/>
+    <w:link w:val="BalloonTextChar"/>
+    <w:uiPriority w:val="99"/>
+    <w:semiHidden/>
+    <w:unhideWhenUsed/>
+    <w:rsid w:val="00186AA5"/>
+    <w:pPr>
+      <w:spacing w:after="0" w:line="240" w:lineRule="auto"/>
+    </w:pPr>
+    <w:rPr>
+      <w:rFonts w:ascii="Tahoma" w:hAnsi="Tahoma" w:cs="Tahoma"/>
+      <w:sz w:val="16"/>
+      <w:szCs w:val="16"/>
+    </w:rPr>
+  </w:style>
+  <w:style w:type="character" w:customStyle="1" w:styleId="BalloonTextChar">
+    <w:name w:val="Balloon Text Char"/>
+    <w:basedOn w:val="DefaultParagraphFont"/>
+    <w:link w:val="BalloonText"/>
+    <w:uiPriority w:val="99"/>
+    <w:semiHidden/>
+    <w:rsid w:val="00186AA5"/>
+    <w:rPr>
+      <w:rFonts w:ascii="Tahoma" w:hAnsi="Tahoma" w:cs="Tahoma"/>
+      <w:sz w:val="16"/>
+      <w:szCs w:val="16"/>
+    </w:rPr>
+  </w:style>
 </w:styles>
 </file>
 
@@ -424,6 +1189,36 @@
     <w:uiPriority w:val="99"/>
     <w:semiHidden/>
     <w:unhideWhenUsed/>
+  </w:style>
+  <w:style w:type="paragraph" w:styleId="BalloonText">
+    <w:name w:val="Balloon Text"/>
+    <w:basedOn w:val="Normal"/>
+    <w:link w:val="BalloonTextChar"/>
+    <w:uiPriority w:val="99"/>
+    <w:semiHidden/>
+    <w:unhideWhenUsed/>
+    <w:rsid w:val="00186AA5"/>
+    <w:pPr>
+      <w:spacing w:after="0" w:line="240" w:lineRule="auto"/>
+    </w:pPr>
+    <w:rPr>
+      <w:rFonts w:ascii="Tahoma" w:hAnsi="Tahoma" w:cs="Tahoma"/>
+      <w:sz w:val="16"/>
+      <w:szCs w:val="16"/>
+    </w:rPr>
+  </w:style>
+  <w:style w:type="character" w:customStyle="1" w:styleId="BalloonTextChar">
+    <w:name w:val="Balloon Text Char"/>
+    <w:basedOn w:val="DefaultParagraphFont"/>
+    <w:link w:val="BalloonText"/>
+    <w:uiPriority w:val="99"/>
+    <w:semiHidden/>
+    <w:rsid w:val="00186AA5"/>
+    <w:rPr>
+      <w:rFonts w:ascii="Tahoma" w:hAnsi="Tahoma" w:cs="Tahoma"/>
+      <w:sz w:val="16"/>
+      <w:szCs w:val="16"/>
+    </w:rPr>
   </w:style>
 </w:styles>
 </file>

</xml_diff>